<commit_message>
Changed estado da arte, added more stuff
</commit_message>
<xml_diff>
--- a/Docs/Relatórios/Report Chapters/Estado da Arte.docx
+++ b/Docs/Relatórios/Report Chapters/Estado da Arte.docx
@@ -35,10 +35,7 @@
         <w:jc w:val="both"/>
       </w:pPr>
       <w:r>
-        <w:t>Atualmente o</w:t>
-      </w:r>
-      <w:r>
-        <w:t xml:space="preserve"> processo de controlo de velocidade é efetuado através de um sistema informático capaz de gerir os eventos de excesso de velocidade. Este processo é feito através de uma rede de cinemómetros, ao qual são chamados de locais de controlo de velocidade, juntamente com um sistema de processamento de eventos. Esta grande infraestrutura é chamada de sistema SINCRO. </w:t>
+        <w:t xml:space="preserve">Atualmente o processo de controlo de velocidade é efetuado através de um sistema informático capaz de gerir os eventos de excesso de velocidade. Este processo é feito através de uma rede de cinemómetros, ao qual são chamados de locais de controlo de velocidade, juntamente com um sistema de processamento de eventos. Esta grande infraestrutura é chamada de sistema SINCRO. </w:t>
       </w:r>
     </w:p>
     <w:p>
@@ -155,8 +152,16 @@
     </w:p>
     <w:p>
       <w:pPr>
-        <w:jc w:val="both"/>
-      </w:pPr>
+        <w:pStyle w:val="Ttulo2"/>
+        <w:jc w:val="both"/>
+        <w:rPr>
+          <w:rFonts w:asciiTheme="minorHAnsi" w:eastAsiaTheme="minorHAnsi" w:hAnsiTheme="minorHAnsi" w:cstheme="minorBidi"/>
+          <w:color w:val="auto"/>
+          <w:sz w:val="24"/>
+          <w:szCs w:val="24"/>
+        </w:rPr>
+      </w:pPr>
+      <w:bookmarkStart w:id="0" w:name="_Toc519522210"/>
     </w:p>
     <w:p>
       <w:pPr>
@@ -175,23 +180,234 @@
       </w:pPr>
       <w:r>
         <w:lastRenderedPageBreak/>
-        <w:t>Abordagem Tecnológica e Aspetos</w:t>
-      </w:r>
-    </w:p>
-    <w:p>
-      <w:pPr>
-        <w:jc w:val="both"/>
-      </w:pPr>
-    </w:p>
-    <w:p>
-      <w:pPr>
-        <w:pBdr>
-          <w:bottom w:val="single" w:sz="6" w:space="1" w:color="auto"/>
-        </w:pBdr>
-        <w:jc w:val="both"/>
-      </w:pPr>
-      <w:r>
-        <w:t>Dado</w:t>
+        <w:t>Análise do Problema e Possíveis Soluções</w:t>
+      </w:r>
+    </w:p>
+    <w:p>
+      <w:pPr>
+        <w:jc w:val="both"/>
+      </w:pPr>
+    </w:p>
+    <w:p>
+      <w:pPr>
+        <w:pStyle w:val="Ttulo2"/>
+        <w:jc w:val="both"/>
+      </w:pPr>
+      <w:r>
+        <w:t>Análise</w:t>
+      </w:r>
+      <w:bookmarkEnd w:id="0"/>
+      <w:r>
+        <w:tab/>
+      </w:r>
+    </w:p>
+    <w:p>
+      <w:pPr>
+        <w:jc w:val="both"/>
+      </w:pPr>
+      <w:r>
+        <w:t xml:space="preserve">O projeto consiste </w:t>
+      </w:r>
+      <w:r>
+        <w:t xml:space="preserve">num Sistema Informático responsável por emitir notificações de eventos para os dispositivos móveis, bem como processar pedidos sobre informações relativas ao utilizador do dispositivo. </w:t>
+      </w:r>
+      <w:r>
+        <w:t>Existe</w:t>
+      </w:r>
+      <w:r>
+        <w:t xml:space="preserve"> um</w:t>
+      </w:r>
+      <w:r>
+        <w:t xml:space="preserve"> </w:t>
+      </w:r>
+      <w:r>
+        <w:t>C</w:t>
+      </w:r>
+      <w:r>
+        <w:t>omponente</w:t>
+      </w:r>
+      <w:r>
+        <w:t xml:space="preserve"> </w:t>
+      </w:r>
+      <w:r>
+        <w:t>P</w:t>
+      </w:r>
+      <w:r>
+        <w:t>rincipal</w:t>
+      </w:r>
+      <w:r>
+        <w:t xml:space="preserve"> </w:t>
+      </w:r>
+      <w:r>
+        <w:t>responsável por</w:t>
+      </w:r>
+      <w:r>
+        <w:t xml:space="preserve"> trabalhar dados provenientes do sistema informático SINCRO</w:t>
+      </w:r>
+      <w:r>
+        <w:fldChar w:fldCharType="begin"/>
+      </w:r>
+      <w:r>
+        <w:instrText xml:space="preserve"> NOTEREF _Ref514848063 \f \h </w:instrText>
+      </w:r>
+      <w:r>
+        <w:instrText xml:space="preserve"> \* MERGEFORMAT </w:instrText>
+      </w:r>
+      <w:r>
+        <w:fldChar w:fldCharType="separate"/>
+      </w:r>
+      <w:r>
+        <w:rPr>
+          <w:rStyle w:val="Refdenotaderodap"/>
+        </w:rPr>
+        <w:t>3</w:t>
+      </w:r>
+      <w:r>
+        <w:fldChar w:fldCharType="end"/>
+      </w:r>
+      <w:r>
+        <w:t xml:space="preserve">. Só assim é possível ter acesso aos eventos gerados pelos cinemómetro e já corretamente avaliados e autorizados a serem notificados. </w:t>
+      </w:r>
+      <w:r>
+        <w:rPr>
+          <w:spacing w:val="-5"/>
+        </w:rPr>
+        <w:t xml:space="preserve">Também </w:t>
+      </w:r>
+      <w:r>
+        <w:t>será necessária a realização da Componente Móvel (telemóvel, ou outro dispositivo equivalente) através do qual o utilizador realizará subscrição de</w:t>
+      </w:r>
+      <w:r>
+        <w:rPr>
+          <w:spacing w:val="-6"/>
+        </w:rPr>
+        <w:t xml:space="preserve"> </w:t>
+      </w:r>
+      <w:r>
+        <w:t>eventos</w:t>
+      </w:r>
+      <w:r>
+        <w:rPr>
+          <w:spacing w:val="-6"/>
+        </w:rPr>
+        <w:t xml:space="preserve"> </w:t>
+      </w:r>
+      <w:r>
+        <w:t>de</w:t>
+      </w:r>
+      <w:r>
+        <w:rPr>
+          <w:spacing w:val="-6"/>
+        </w:rPr>
+        <w:t xml:space="preserve"> </w:t>
+      </w:r>
+      <w:r>
+        <w:t>contraordenação,</w:t>
+      </w:r>
+      <w:r>
+        <w:rPr>
+          <w:spacing w:val="-6"/>
+        </w:rPr>
+        <w:t xml:space="preserve"> </w:t>
+      </w:r>
+      <w:r>
+        <w:t>de</w:t>
+      </w:r>
+      <w:r>
+        <w:rPr>
+          <w:spacing w:val="-6"/>
+        </w:rPr>
+        <w:t xml:space="preserve"> </w:t>
+      </w:r>
+      <w:r>
+        <w:t>forma</w:t>
+      </w:r>
+      <w:r>
+        <w:rPr>
+          <w:spacing w:val="-6"/>
+        </w:rPr>
+        <w:t xml:space="preserve"> </w:t>
+      </w:r>
+      <w:r>
+        <w:t>a</w:t>
+      </w:r>
+      <w:r>
+        <w:rPr>
+          <w:spacing w:val="-6"/>
+        </w:rPr>
+        <w:t xml:space="preserve"> </w:t>
+      </w:r>
+      <w:r>
+        <w:t>receber</w:t>
+      </w:r>
+      <w:r>
+        <w:rPr>
+          <w:spacing w:val="-5"/>
+        </w:rPr>
+        <w:t xml:space="preserve"> </w:t>
+      </w:r>
+      <w:r>
+        <w:t>as</w:t>
+      </w:r>
+      <w:r>
+        <w:rPr>
+          <w:spacing w:val="-6"/>
+        </w:rPr>
+        <w:t xml:space="preserve"> </w:t>
+      </w:r>
+      <w:r>
+        <w:t>devidas</w:t>
+      </w:r>
+      <w:r>
+        <w:rPr>
+          <w:spacing w:val="-6"/>
+        </w:rPr>
+        <w:t xml:space="preserve"> </w:t>
+      </w:r>
+      <w:r>
+        <w:t>notificações</w:t>
+      </w:r>
+      <w:r>
+        <w:rPr>
+          <w:spacing w:val="-6"/>
+        </w:rPr>
+        <w:t xml:space="preserve"> </w:t>
+      </w:r>
+      <w:r>
+        <w:t>dos mesmos.</w:t>
+      </w:r>
+    </w:p>
+    <w:p>
+      <w:pPr>
+        <w:jc w:val="both"/>
+      </w:pPr>
+    </w:p>
+    <w:p>
+      <w:pPr>
+        <w:pStyle w:val="Ttulo2"/>
+        <w:jc w:val="both"/>
+      </w:pPr>
+      <w:bookmarkStart w:id="1" w:name="_Toc519522211"/>
+      <w:r>
+        <w:t>Problema</w:t>
+      </w:r>
+      <w:bookmarkEnd w:id="1"/>
+    </w:p>
+    <w:p>
+      <w:pPr>
+        <w:jc w:val="both"/>
+      </w:pPr>
+      <w:r>
+        <w:t>A bateria limitada nos dispositivos móveis é algo a ter em conta na realização deste</w:t>
+      </w:r>
+      <w:r>
+        <w:rPr>
+          <w:spacing w:val="-23"/>
+        </w:rPr>
+        <w:t xml:space="preserve"> </w:t>
+      </w:r>
+      <w:r>
+        <w:t>projeto.</w:t>
       </w:r>
       <w:r>
         <w:rPr>
@@ -200,6 +416,113 @@
         <w:t xml:space="preserve"> </w:t>
       </w:r>
       <w:r>
+        <w:t>Uma</w:t>
+      </w:r>
+      <w:r>
+        <w:rPr>
+          <w:spacing w:val="-22"/>
+        </w:rPr>
+        <w:t xml:space="preserve"> </w:t>
+      </w:r>
+      <w:r>
+        <w:t>aplicação</w:t>
+      </w:r>
+      <w:r>
+        <w:rPr>
+          <w:spacing w:val="-23"/>
+        </w:rPr>
+        <w:t xml:space="preserve"> </w:t>
+      </w:r>
+      <w:r>
+        <w:t>que</w:t>
+      </w:r>
+      <w:r>
+        <w:rPr>
+          <w:spacing w:val="-22"/>
+        </w:rPr>
+        <w:t xml:space="preserve"> </w:t>
+      </w:r>
+      <w:r>
+        <w:t>utilize</w:t>
+      </w:r>
+      <w:r>
+        <w:rPr>
+          <w:spacing w:val="-22"/>
+        </w:rPr>
+        <w:t xml:space="preserve"> </w:t>
+      </w:r>
+      <w:r>
+        <w:t>uma grande</w:t>
+      </w:r>
+      <w:r>
+        <w:rPr>
+          <w:spacing w:val="-22"/>
+        </w:rPr>
+        <w:t xml:space="preserve"> </w:t>
+      </w:r>
+      <w:r>
+        <w:t xml:space="preserve">quantidade de </w:t>
+      </w:r>
+      <w:r>
+        <w:t>energia</w:t>
+      </w:r>
+      <w:r>
+        <w:rPr>
+          <w:spacing w:val="-22"/>
+        </w:rPr>
+        <w:t xml:space="preserve"> </w:t>
+      </w:r>
+      <w:r>
+        <w:t>no</w:t>
+      </w:r>
+      <w:r>
+        <w:t xml:space="preserve"> dispositivo pode ser facilmente posta em causa e possivelmente </w:t>
+      </w:r>
+      <w:r>
+        <w:t>removida pelo utilizador.</w:t>
+      </w:r>
+    </w:p>
+    <w:p>
+      <w:pPr>
+        <w:jc w:val="both"/>
+      </w:pPr>
+      <w:r>
+        <w:t>A quantidade e variedade de dispositivos móveis existentes no mercado é também</w:t>
+      </w:r>
+      <w:r>
+        <w:rPr>
+          <w:spacing w:val="-22"/>
+        </w:rPr>
+        <w:t xml:space="preserve"> </w:t>
+      </w:r>
+      <w:r>
+        <w:t>um</w:t>
+      </w:r>
+      <w:r>
+        <w:rPr>
+          <w:spacing w:val="-21"/>
+        </w:rPr>
+        <w:t xml:space="preserve"> </w:t>
+      </w:r>
+      <w:r>
+        <w:t>dos</w:t>
+      </w:r>
+      <w:r>
+        <w:rPr>
+          <w:spacing w:val="-22"/>
+        </w:rPr>
+        <w:t xml:space="preserve"> </w:t>
+      </w:r>
+      <w:r>
+        <w:t>problemas</w:t>
+      </w:r>
+      <w:r>
+        <w:rPr>
+          <w:spacing w:val="-21"/>
+        </w:rPr>
+        <w:t xml:space="preserve"> </w:t>
+      </w:r>
+      <w:r>
         <w:t>a</w:t>
       </w:r>
       <w:r>
@@ -209,7 +532,16 @@
         <w:t xml:space="preserve"> </w:t>
       </w:r>
       <w:r>
-        <w:t>complexidade</w:t>
+        <w:t>considerar</w:t>
+      </w:r>
+      <w:r>
+        <w:rPr>
+          <w:spacing w:val="-21"/>
+        </w:rPr>
+        <w:t xml:space="preserve"> </w:t>
+      </w:r>
+      <w:r>
+        <w:t>no</w:t>
       </w:r>
       <w:r>
         <w:rPr>
@@ -218,7 +550,16 @@
         <w:t xml:space="preserve"> </w:t>
       </w:r>
       <w:r>
-        <w:t>e</w:t>
+        <w:t>projeto.</w:t>
+      </w:r>
+      <w:r>
+        <w:rPr>
+          <w:spacing w:val="-21"/>
+        </w:rPr>
+        <w:t xml:space="preserve"> </w:t>
+      </w:r>
+      <w:r>
+        <w:t>Deverá</w:t>
       </w:r>
       <w:r>
         <w:rPr>
@@ -227,16 +568,7 @@
         <w:t xml:space="preserve"> </w:t>
       </w:r>
       <w:r>
-        <w:t>diferentes</w:t>
-      </w:r>
-      <w:r>
-        <w:rPr>
-          <w:spacing w:val="-22"/>
-        </w:rPr>
-        <w:t xml:space="preserve"> </w:t>
-      </w:r>
-      <w:r>
-        <w:t>aspetos</w:t>
+        <w:t>ser</w:t>
       </w:r>
       <w:r>
         <w:rPr>
@@ -245,140 +577,47 @@
         <w:t xml:space="preserve"> </w:t>
       </w:r>
       <w:r>
-        <w:t>presentes</w:t>
-      </w:r>
-      <w:r>
-        <w:rPr>
-          <w:spacing w:val="-22"/>
-        </w:rPr>
-        <w:t xml:space="preserve"> </w:t>
-      </w:r>
-      <w:r>
-        <w:t>no</w:t>
-      </w:r>
-      <w:r>
-        <w:rPr>
-          <w:spacing w:val="-22"/>
-        </w:rPr>
-        <w:t xml:space="preserve"> </w:t>
-      </w:r>
-      <w:r>
-        <w:t>objetivo</w:t>
-      </w:r>
-      <w:r>
-        <w:rPr>
-          <w:spacing w:val="-22"/>
-        </w:rPr>
-        <w:t xml:space="preserve"> </w:t>
-      </w:r>
-      <w:r>
-        <w:t>deste</w:t>
-      </w:r>
-      <w:r>
-        <w:rPr>
-          <w:spacing w:val="-22"/>
-        </w:rPr>
-        <w:t xml:space="preserve"> </w:t>
-      </w:r>
-      <w:r>
-        <w:t>projeto,</w:t>
-      </w:r>
-      <w:r>
-        <w:rPr>
-          <w:spacing w:val="-22"/>
-        </w:rPr>
-        <w:t xml:space="preserve"> </w:t>
-      </w:r>
-      <w:r>
-        <w:t>foi necessário fazer uma análise geral, uma investigação das ferramentas a serem utilizadas e o estudo dos possíveis</w:t>
-      </w:r>
-      <w:r>
-        <w:rPr>
-          <w:spacing w:val="-10"/>
-        </w:rPr>
-        <w:t xml:space="preserve"> </w:t>
-      </w:r>
-      <w:r>
-        <w:t>problemas.</w:t>
-      </w:r>
-    </w:p>
-    <w:p>
-      <w:pPr>
-        <w:pBdr>
-          <w:bottom w:val="single" w:sz="6" w:space="1" w:color="auto"/>
-        </w:pBdr>
-        <w:jc w:val="both"/>
-      </w:pPr>
-    </w:p>
-    <w:p>
-      <w:pPr>
-        <w:pStyle w:val="Cabealho2"/>
-        <w:jc w:val="both"/>
-      </w:pPr>
-      <w:bookmarkStart w:id="0" w:name="_Toc519522210"/>
-      <w:r>
-        <w:t>Análise</w:t>
-      </w:r>
-      <w:bookmarkEnd w:id="0"/>
-      <w:r>
-        <w:tab/>
-      </w:r>
-    </w:p>
-    <w:p>
-      <w:pPr>
-        <w:jc w:val="both"/>
-      </w:pPr>
-      <w:r>
-        <w:t xml:space="preserve">O projeto consiste </w:t>
-      </w:r>
-      <w:r>
-        <w:t>num Sistema Informático responsável por emitir notificações de eventos para os dispositivos móveis, bem como processar pedidos sobre informações relativas ao utilizador do dispositivo. O Sistema Informático terá a responsabilidade de trabalhar dados provenientes do sistema informático SINCRO</w:t>
-      </w:r>
-      <w:r>
-        <w:fldChar w:fldCharType="begin"/>
-      </w:r>
-      <w:r>
-        <w:instrText xml:space="preserve"> NOTEREF _Ref514848063 \f \h </w:instrText>
-      </w:r>
-      <w:r>
-        <w:instrText xml:space="preserve"> \* MERGEFORMAT </w:instrText>
-      </w:r>
-      <w:r>
-        <w:fldChar w:fldCharType="separate"/>
-      </w:r>
-      <w:r>
-        <w:rPr>
-          <w:rStyle w:val="Refdenotaderodap"/>
-        </w:rPr>
-        <w:t>3</w:t>
-      </w:r>
-      <w:r>
-        <w:fldChar w:fldCharType="end"/>
-      </w:r>
-      <w:r>
-        <w:t xml:space="preserve">. Só assim é possível ter acesso aos eventos gerados pelos cinemómetro e já corretamente avaliados e autorizados a serem notificados. </w:t>
-      </w:r>
-      <w:r>
-        <w:rPr>
-          <w:spacing w:val="-5"/>
-        </w:rPr>
-        <w:t xml:space="preserve">Também </w:t>
-      </w:r>
-      <w:r>
-        <w:t>será necessária a realização da Componente Móvel (telemóvel, ou outro dispositivo equivalente) através do qual o utilizador realizará subscrição de</w:t>
-      </w:r>
-      <w:r>
-        <w:rPr>
-          <w:spacing w:val="-6"/>
-        </w:rPr>
-        <w:t xml:space="preserve"> </w:t>
-      </w:r>
-      <w:r>
-        <w:t>eventos</w:t>
-      </w:r>
-      <w:r>
-        <w:rPr>
-          <w:spacing w:val="-6"/>
+        <w:t>desenvolvida</w:t>
+      </w:r>
+      <w:r>
+        <w:rPr>
+          <w:spacing w:val="-21"/>
+        </w:rPr>
+        <w:t xml:space="preserve"> </w:t>
+      </w:r>
+      <w:r>
+        <w:t>uma aplicação</w:t>
+      </w:r>
+      <w:r>
+        <w:rPr>
+          <w:spacing w:val="-20"/>
+        </w:rPr>
+        <w:t xml:space="preserve"> </w:t>
+      </w:r>
+      <w:r>
+        <w:t>móvel</w:t>
+      </w:r>
+      <w:r>
+        <w:rPr>
+          <w:spacing w:val="-20"/>
+        </w:rPr>
+        <w:t xml:space="preserve"> </w:t>
+      </w:r>
+      <w:r>
+        <w:t>(App)</w:t>
+      </w:r>
+      <w:r>
+        <w:rPr>
+          <w:spacing w:val="-20"/>
+        </w:rPr>
+        <w:t xml:space="preserve"> </w:t>
+      </w:r>
+      <w:r>
+        <w:t>passível</w:t>
+      </w:r>
+      <w:r>
+        <w:rPr>
+          <w:spacing w:val="-20"/>
         </w:rPr>
         <w:t xml:space="preserve"> </w:t>
       </w:r>
@@ -387,194 +626,82 @@
       </w:r>
       <w:r>
         <w:rPr>
-          <w:spacing w:val="-6"/>
-        </w:rPr>
-        <w:t xml:space="preserve"> </w:t>
-      </w:r>
-      <w:r>
-        <w:t>contraordenação,</w:t>
-      </w:r>
-      <w:r>
-        <w:rPr>
-          <w:spacing w:val="-6"/>
-        </w:rPr>
-        <w:t xml:space="preserve"> </w:t>
-      </w:r>
-      <w:r>
-        <w:t>de</w:t>
-      </w:r>
-      <w:r>
-        <w:rPr>
-          <w:spacing w:val="-6"/>
-        </w:rPr>
-        <w:t xml:space="preserve"> </w:t>
-      </w:r>
-      <w:r>
-        <w:t>forma</w:t>
-      </w:r>
-      <w:r>
-        <w:rPr>
-          <w:spacing w:val="-6"/>
-        </w:rPr>
-        <w:t xml:space="preserve"> </w:t>
-      </w:r>
-      <w:r>
-        <w:t>a</w:t>
-      </w:r>
-      <w:r>
-        <w:rPr>
-          <w:spacing w:val="-6"/>
-        </w:rPr>
-        <w:t xml:space="preserve"> </w:t>
-      </w:r>
-      <w:r>
-        <w:t>receber</w:t>
-      </w:r>
-      <w:r>
-        <w:rPr>
-          <w:spacing w:val="-5"/>
-        </w:rPr>
-        <w:t xml:space="preserve"> </w:t>
-      </w:r>
-      <w:r>
-        <w:t>as</w:t>
-      </w:r>
-      <w:r>
-        <w:rPr>
-          <w:spacing w:val="-6"/>
-        </w:rPr>
-        <w:t xml:space="preserve"> </w:t>
-      </w:r>
-      <w:r>
-        <w:t>devidas</w:t>
-      </w:r>
-      <w:r>
-        <w:rPr>
-          <w:spacing w:val="-6"/>
-        </w:rPr>
-        <w:t xml:space="preserve"> </w:t>
-      </w:r>
-      <w:r>
-        <w:t>notificações</w:t>
-      </w:r>
-      <w:r>
-        <w:rPr>
-          <w:spacing w:val="-6"/>
-        </w:rPr>
-        <w:t xml:space="preserve"> </w:t>
-      </w:r>
-      <w:r>
-        <w:t>dos mesmos.</w:t>
-      </w:r>
-    </w:p>
-    <w:p>
-      <w:pPr>
-        <w:jc w:val="both"/>
-      </w:pPr>
-    </w:p>
-    <w:p>
-      <w:pPr>
-        <w:pStyle w:val="Cabealho2"/>
-        <w:jc w:val="both"/>
-      </w:pPr>
-      <w:bookmarkStart w:id="1" w:name="_Toc519522211"/>
-      <w:r>
-        <w:t>Problema</w:t>
-      </w:r>
-      <w:bookmarkEnd w:id="1"/>
-    </w:p>
-    <w:p>
-      <w:pPr>
-        <w:jc w:val="both"/>
-      </w:pPr>
-      <w:r>
-        <w:t>A bateria limitada nos dispositivos móveis é algo a ter em conta na realização deste</w:t>
-      </w:r>
-      <w:r>
-        <w:rPr>
-          <w:spacing w:val="-23"/>
-        </w:rPr>
-        <w:t xml:space="preserve"> </w:t>
-      </w:r>
-      <w:r>
-        <w:t>projeto.</w:t>
-      </w:r>
-      <w:r>
-        <w:rPr>
-          <w:spacing w:val="-22"/>
-        </w:rPr>
-        <w:t xml:space="preserve"> </w:t>
-      </w:r>
-      <w:r>
-        <w:t>Uma</w:t>
-      </w:r>
-      <w:r>
-        <w:rPr>
-          <w:spacing w:val="-22"/>
-        </w:rPr>
-        <w:t xml:space="preserve"> </w:t>
-      </w:r>
-      <w:r>
-        <w:t>aplicação</w:t>
-      </w:r>
-      <w:r>
-        <w:rPr>
-          <w:spacing w:val="-23"/>
-        </w:rPr>
-        <w:t xml:space="preserve"> </w:t>
-      </w:r>
-      <w:r>
-        <w:t>que</w:t>
-      </w:r>
-      <w:r>
-        <w:rPr>
-          <w:spacing w:val="-22"/>
-        </w:rPr>
-        <w:t xml:space="preserve"> </w:t>
-      </w:r>
-      <w:r>
-        <w:t>utilize</w:t>
-      </w:r>
-      <w:r>
-        <w:rPr>
-          <w:spacing w:val="-22"/>
-        </w:rPr>
-        <w:t xml:space="preserve"> </w:t>
-      </w:r>
-      <w:r>
-        <w:t>uma grande</w:t>
-      </w:r>
-      <w:r>
-        <w:rPr>
-          <w:spacing w:val="-22"/>
-        </w:rPr>
-        <w:t xml:space="preserve"> </w:t>
-      </w:r>
-      <w:r>
-        <w:t xml:space="preserve">quantidade de </w:t>
-      </w:r>
-      <w:r>
-        <w:t>energia</w:t>
-      </w:r>
-      <w:r>
-        <w:rPr>
-          <w:spacing w:val="-22"/>
-        </w:rPr>
-        <w:t xml:space="preserve"> </w:t>
-      </w:r>
-      <w:r>
-        <w:t>no</w:t>
-      </w:r>
-      <w:r>
-        <w:t xml:space="preserve"> dispositivo pode ser facilmente posta em causa e possivelmente </w:t>
-      </w:r>
-      <w:r>
-        <w:t xml:space="preserve">removida </w:t>
-      </w:r>
-      <w:r>
-        <w:t>pelo utilizador.</w:t>
-      </w:r>
-      <w:bookmarkStart w:id="2" w:name="_GoBack"/>
+          <w:spacing w:val="-20"/>
+        </w:rPr>
+        <w:t xml:space="preserve"> </w:t>
+      </w:r>
+      <w:r>
+        <w:t>ser</w:t>
+      </w:r>
+      <w:r>
+        <w:rPr>
+          <w:spacing w:val="-20"/>
+        </w:rPr>
+        <w:t xml:space="preserve"> </w:t>
+      </w:r>
+      <w:r>
+        <w:t>utilizada</w:t>
+      </w:r>
+      <w:r>
+        <w:rPr>
+          <w:spacing w:val="-20"/>
+        </w:rPr>
+        <w:t xml:space="preserve"> </w:t>
+      </w:r>
+      <w:r>
+        <w:t>por</w:t>
+      </w:r>
+      <w:r>
+        <w:rPr>
+          <w:spacing w:val="-20"/>
+        </w:rPr>
+        <w:t xml:space="preserve"> </w:t>
+      </w:r>
+      <w:r>
+        <w:t>qualquer</w:t>
+      </w:r>
+      <w:r>
+        <w:rPr>
+          <w:spacing w:val="-20"/>
+        </w:rPr>
+        <w:t xml:space="preserve"> </w:t>
+      </w:r>
+      <w:r>
+        <w:t>condutor</w:t>
+      </w:r>
+      <w:r>
+        <w:rPr>
+          <w:spacing w:val="-20"/>
+        </w:rPr>
+        <w:t xml:space="preserve"> </w:t>
+      </w:r>
+      <w:r>
+        <w:t>proprietário de um</w:t>
+      </w:r>
+      <w:r>
+        <w:rPr>
+          <w:spacing w:val="-3"/>
+        </w:rPr>
+        <w:t xml:space="preserve"> </w:t>
+      </w:r>
+      <w:r>
+        <w:t>automóvel.</w:t>
+      </w:r>
+    </w:p>
+    <w:p>
+      <w:pPr>
+        <w:jc w:val="both"/>
+      </w:pPr>
+    </w:p>
+    <w:p>
+      <w:pPr>
+        <w:pStyle w:val="Ttulo2"/>
+        <w:jc w:val="both"/>
+      </w:pPr>
+      <w:bookmarkStart w:id="2" w:name="_Toc519522212"/>
+      <w:r>
+        <w:t>Solução</w:t>
+      </w:r>
       <w:bookmarkEnd w:id="2"/>
     </w:p>
     <w:p>
@@ -582,228 +709,6 @@
         <w:jc w:val="both"/>
       </w:pPr>
       <w:r>
-        <w:t>A quantidade e variedade de dispositivos móveis existentes no mercado é também</w:t>
-      </w:r>
-      <w:r>
-        <w:rPr>
-          <w:spacing w:val="-22"/>
-        </w:rPr>
-        <w:t xml:space="preserve"> </w:t>
-      </w:r>
-      <w:r>
-        <w:t>um</w:t>
-      </w:r>
-      <w:r>
-        <w:rPr>
-          <w:spacing w:val="-21"/>
-        </w:rPr>
-        <w:t xml:space="preserve"> </w:t>
-      </w:r>
-      <w:r>
-        <w:t>dos</w:t>
-      </w:r>
-      <w:r>
-        <w:rPr>
-          <w:spacing w:val="-22"/>
-        </w:rPr>
-        <w:t xml:space="preserve"> </w:t>
-      </w:r>
-      <w:r>
-        <w:t>problemas</w:t>
-      </w:r>
-      <w:r>
-        <w:rPr>
-          <w:spacing w:val="-21"/>
-        </w:rPr>
-        <w:t xml:space="preserve"> </w:t>
-      </w:r>
-      <w:r>
-        <w:t>a</w:t>
-      </w:r>
-      <w:r>
-        <w:rPr>
-          <w:spacing w:val="-22"/>
-        </w:rPr>
-        <w:t xml:space="preserve"> </w:t>
-      </w:r>
-      <w:r>
-        <w:t>considerar</w:t>
-      </w:r>
-      <w:r>
-        <w:rPr>
-          <w:spacing w:val="-21"/>
-        </w:rPr>
-        <w:t xml:space="preserve"> </w:t>
-      </w:r>
-      <w:r>
-        <w:t>no</w:t>
-      </w:r>
-      <w:r>
-        <w:rPr>
-          <w:spacing w:val="-22"/>
-        </w:rPr>
-        <w:t xml:space="preserve"> </w:t>
-      </w:r>
-      <w:r>
-        <w:t>projeto.</w:t>
-      </w:r>
-      <w:r>
-        <w:rPr>
-          <w:spacing w:val="-21"/>
-        </w:rPr>
-        <w:t xml:space="preserve"> </w:t>
-      </w:r>
-      <w:r>
-        <w:t>Deverá</w:t>
-      </w:r>
-      <w:r>
-        <w:rPr>
-          <w:spacing w:val="-22"/>
-        </w:rPr>
-        <w:t xml:space="preserve"> </w:t>
-      </w:r>
-      <w:r>
-        <w:t>ser</w:t>
-      </w:r>
-      <w:r>
-        <w:rPr>
-          <w:spacing w:val="-21"/>
-        </w:rPr>
-        <w:t xml:space="preserve"> </w:t>
-      </w:r>
-      <w:r>
-        <w:t>desenvolvida</w:t>
-      </w:r>
-      <w:r>
-        <w:rPr>
-          <w:spacing w:val="-21"/>
-        </w:rPr>
-        <w:t xml:space="preserve"> </w:t>
-      </w:r>
-      <w:r>
-        <w:t>uma aplicação</w:t>
-      </w:r>
-      <w:r>
-        <w:rPr>
-          <w:spacing w:val="-20"/>
-        </w:rPr>
-        <w:t xml:space="preserve"> </w:t>
-      </w:r>
-      <w:r>
-        <w:t>móvel</w:t>
-      </w:r>
-      <w:r>
-        <w:rPr>
-          <w:spacing w:val="-20"/>
-        </w:rPr>
-        <w:t xml:space="preserve"> </w:t>
-      </w:r>
-      <w:r>
-        <w:t>(App)</w:t>
-      </w:r>
-      <w:r>
-        <w:rPr>
-          <w:spacing w:val="-20"/>
-        </w:rPr>
-        <w:t xml:space="preserve"> </w:t>
-      </w:r>
-      <w:r>
-        <w:t>passível</w:t>
-      </w:r>
-      <w:r>
-        <w:rPr>
-          <w:spacing w:val="-20"/>
-        </w:rPr>
-        <w:t xml:space="preserve"> </w:t>
-      </w:r>
-      <w:r>
-        <w:t>de</w:t>
-      </w:r>
-      <w:r>
-        <w:rPr>
-          <w:spacing w:val="-20"/>
-        </w:rPr>
-        <w:t xml:space="preserve"> </w:t>
-      </w:r>
-      <w:r>
-        <w:t>ser</w:t>
-      </w:r>
-      <w:r>
-        <w:rPr>
-          <w:spacing w:val="-20"/>
-        </w:rPr>
-        <w:t xml:space="preserve"> </w:t>
-      </w:r>
-      <w:r>
-        <w:t>utilizada</w:t>
-      </w:r>
-      <w:r>
-        <w:rPr>
-          <w:spacing w:val="-20"/>
-        </w:rPr>
-        <w:t xml:space="preserve"> </w:t>
-      </w:r>
-      <w:r>
-        <w:t>por</w:t>
-      </w:r>
-      <w:r>
-        <w:rPr>
-          <w:spacing w:val="-20"/>
-        </w:rPr>
-        <w:t xml:space="preserve"> </w:t>
-      </w:r>
-      <w:r>
-        <w:t>qualquer</w:t>
-      </w:r>
-      <w:r>
-        <w:rPr>
-          <w:spacing w:val="-20"/>
-        </w:rPr>
-        <w:t xml:space="preserve"> </w:t>
-      </w:r>
-      <w:r>
-        <w:t>condutor</w:t>
-      </w:r>
-      <w:r>
-        <w:rPr>
-          <w:spacing w:val="-20"/>
-        </w:rPr>
-        <w:t xml:space="preserve"> </w:t>
-      </w:r>
-      <w:r>
-        <w:t>proprietário de um</w:t>
-      </w:r>
-      <w:r>
-        <w:rPr>
-          <w:spacing w:val="-3"/>
-        </w:rPr>
-        <w:t xml:space="preserve"> </w:t>
-      </w:r>
-      <w:r>
-        <w:t>automóvel.</w:t>
-      </w:r>
-    </w:p>
-    <w:p>
-      <w:pPr>
-        <w:jc w:val="both"/>
-      </w:pPr>
-    </w:p>
-    <w:p>
-      <w:pPr>
-        <w:pStyle w:val="Cabealho2"/>
-        <w:jc w:val="both"/>
-      </w:pPr>
-      <w:bookmarkStart w:id="3" w:name="_Toc519522212"/>
-      <w:r>
-        <w:t>Solução</w:t>
-      </w:r>
-      <w:bookmarkEnd w:id="3"/>
-    </w:p>
-    <w:p>
-      <w:pPr>
-        <w:jc w:val="both"/>
-      </w:pPr>
-      <w:r>
         <w:t>Dados os problemas encontrados, as soluções mais adequadas ao n</w:t>
       </w:r>
       <w:r>
@@ -841,10 +746,7 @@
         <w:jc w:val="both"/>
       </w:pPr>
       <w:r>
-        <w:t>Relativamente a variedade de dispositivos móveis no mercado, a decisão favorável a tomar será disponibilizar uma aplicação móvel para os dois sistemas operativos que abrangem a mais vasta área no mercado atual. Eles são o iOS e o Android, produzidos resp</w:t>
-      </w:r>
-      <w:r>
-        <w:t>etivamente pela Apple e Google.</w:t>
+        <w:t>Relativamente a variedade de dispositivos móveis no mercado, a decisão favorável a tomar será disponibilizar uma aplicação móvel para os dois sistemas operativos que abrangem a mais vasta área no mercado atual. Eles são o iOS e o Android, produzidos respetivamente pela Apple e Google.</w:t>
       </w:r>
     </w:p>
     <w:p>
@@ -1036,6 +938,219 @@
       <w:pPr>
         <w:jc w:val="both"/>
       </w:pPr>
+    </w:p>
+    <w:p>
+      <w:pPr>
+        <w:jc w:val="both"/>
+      </w:pPr>
+    </w:p>
+    <w:p>
+      <w:pPr>
+        <w:jc w:val="both"/>
+      </w:pPr>
+    </w:p>
+    <w:p>
+      <w:pPr>
+        <w:jc w:val="both"/>
+      </w:pPr>
+    </w:p>
+    <w:p>
+      <w:pPr>
+        <w:jc w:val="both"/>
+      </w:pPr>
+    </w:p>
+    <w:p>
+      <w:pPr>
+        <w:jc w:val="both"/>
+      </w:pPr>
+    </w:p>
+    <w:p>
+      <w:pPr>
+        <w:jc w:val="both"/>
+      </w:pPr>
+    </w:p>
+    <w:p>
+      <w:pPr>
+        <w:jc w:val="both"/>
+      </w:pPr>
+    </w:p>
+    <w:p>
+      <w:pPr>
+        <w:pStyle w:val="Ttulo1"/>
+        <w:jc w:val="both"/>
+      </w:pPr>
+      <w:r>
+        <w:t>Abordagem Tecnológica e Aspetos</w:t>
+      </w:r>
+    </w:p>
+    <w:p>
+      <w:pPr>
+        <w:jc w:val="both"/>
+      </w:pPr>
+    </w:p>
+    <w:p>
+      <w:pPr>
+        <w:jc w:val="both"/>
+      </w:pPr>
+      <w:r>
+        <w:t xml:space="preserve">Com direção a desenvolver um sistema informático de acordo com as tecnologias mais adequadas ao conhecimento informático atual, </w:t>
+      </w:r>
+      <w:r>
+        <w:t xml:space="preserve">são apresentadas abaixo as </w:t>
+      </w:r>
+      <w:r>
+        <w:t xml:space="preserve">escolhas tecnológicas </w:t>
+      </w:r>
+      <w:r>
+        <w:t>presentes</w:t>
+      </w:r>
+      <w:r>
+        <w:t xml:space="preserve"> no sistema SINCRO Mobile. </w:t>
+      </w:r>
+    </w:p>
+    <w:p>
+      <w:pPr>
+        <w:jc w:val="both"/>
+      </w:pPr>
+    </w:p>
+    <w:p>
+      <w:pPr>
+        <w:pStyle w:val="Ttulo2"/>
+        <w:jc w:val="both"/>
+      </w:pPr>
+      <w:r>
+        <w:t xml:space="preserve">Componente Móvel </w:t>
+      </w:r>
+    </w:p>
+    <w:p>
+      <w:pPr>
+        <w:jc w:val="both"/>
+      </w:pPr>
+      <w:r>
+        <w:t>De fo</w:t>
+      </w:r>
+      <w:r>
+        <w:t>rma a concretizar a Componente M</w:t>
+      </w:r>
+      <w:r>
+        <w:t>óvel foi utilizada a tecnologia de React Native. Não só demonstrou ser uma tecnologia muito versátil e prática</w:t>
+      </w:r>
+      <w:r>
+        <w:t>,</w:t>
+      </w:r>
+      <w:r>
+        <w:t xml:space="preserve"> bem como assenta satisfatoriamente na necessidade de realizar uma componente móvel multiplataforma.</w:t>
+      </w:r>
+      <w:r>
+        <w:t xml:space="preserve"> Uma das importantes características a favor desta tecnologia foi exatamente a possibilidade de realizar código único, que servirá para ambos os sistemas iOS e Android.</w:t>
+      </w:r>
+    </w:p>
+    <w:p>
+      <w:pPr>
+        <w:jc w:val="both"/>
+      </w:pPr>
+    </w:p>
+    <w:p>
+      <w:pPr>
+        <w:pStyle w:val="Ttulo2"/>
+        <w:jc w:val="both"/>
+      </w:pPr>
+      <w:r>
+        <w:t>Componente Principal</w:t>
+      </w:r>
+    </w:p>
+    <w:p>
+      <w:pPr>
+        <w:jc w:val="both"/>
+      </w:pPr>
+      <w:r>
+        <w:t xml:space="preserve">No âmbito </w:t>
+      </w:r>
+      <w:r>
+        <w:t>da Componente P</w:t>
+      </w:r>
+      <w:r>
+        <w:t>rincipal, a procura foi realizada com base em tecnologias que permitissem um servidor informático assente no estilo arquitetural</w:t>
+      </w:r>
+      <w:r>
+        <w:t xml:space="preserve"> REST. Uma vez </w:t>
+      </w:r>
+      <w:r>
+        <w:t xml:space="preserve">que a Componente Principal </w:t>
+      </w:r>
+      <w:r>
+        <w:t>se trata</w:t>
+      </w:r>
+      <w:r>
+        <w:t xml:space="preserve"> de uma Web API que </w:t>
+      </w:r>
+      <w:r>
+        <w:t xml:space="preserve">fornece dados à Componente Móvel, o protocolo HTTP stateless proporcionado pelo REST </w:t>
+      </w:r>
+      <w:r>
+        <w:t>revelou ser</w:t>
+      </w:r>
+      <w:r>
+        <w:t xml:space="preserve"> </w:t>
+      </w:r>
+      <w:r>
+        <w:t>ideal</w:t>
+      </w:r>
+      <w:r>
+        <w:t xml:space="preserve"> na realização da comunicação entre componentes.</w:t>
+      </w:r>
+    </w:p>
+    <w:p>
+      <w:pPr>
+        <w:jc w:val="both"/>
+      </w:pPr>
+      <w:r>
+        <w:t xml:space="preserve">O </w:t>
+      </w:r>
+      <w:r>
+        <w:t>Spring</w:t>
+      </w:r>
+      <w:r>
+        <w:t xml:space="preserve"> Framework</w:t>
+      </w:r>
+      <w:r>
+        <w:t xml:space="preserve"> foi então a tecnologia escolhida na realização da Componente Principal. O Spring proporciona a criação de uma Web API REST de uma forma </w:t>
+      </w:r>
+      <w:r>
+        <w:t>prática e</w:t>
+      </w:r>
+      <w:r>
+        <w:t xml:space="preserve"> simples </w:t>
+      </w:r>
+      <w:r>
+        <w:t>para o programador</w:t>
+      </w:r>
+      <w:r>
+        <w:t>.</w:t>
+      </w:r>
+      <w:r>
+        <w:t xml:space="preserve"> As facilidades proporcionadas por esta tecnologia são encontradas a nível </w:t>
+      </w:r>
+      <w:r>
+        <w:t>da seguran</w:t>
+      </w:r>
+      <w:r>
+        <w:t>ça,</w:t>
+      </w:r>
+      <w:r>
+        <w:t xml:space="preserve"> </w:t>
+      </w:r>
+      <w:r>
+        <w:t>transaç</w:t>
+      </w:r>
+      <w:r>
+        <w:t>ões com a base de dados</w:t>
+      </w:r>
+      <w:r>
+        <w:t xml:space="preserve"> e organização de código.</w:t>
+      </w:r>
+      <w:bookmarkStart w:id="3" w:name="_GoBack"/>
+      <w:bookmarkEnd w:id="3"/>
     </w:p>
     <w:sectPr>
       <w:pgSz w:w="11900" w:h="16840"/>
@@ -1462,13 +1577,12 @@
       <w:szCs w:val="32"/>
     </w:rPr>
   </w:style>
-  <w:style w:type="paragraph" w:styleId="Cabealho2">
+  <w:style w:type="paragraph" w:styleId="Ttulo2">
     <w:name w:val="heading 2"/>
     <w:basedOn w:val="Normal"/>
     <w:next w:val="Normal"/>
-    <w:link w:val="Cabealho2Carter"/>
+    <w:link w:val="Ttulo2Carter"/>
     <w:uiPriority w:val="9"/>
-    <w:semiHidden/>
     <w:unhideWhenUsed/>
     <w:qFormat/>
     <w:rsid w:val="007D325B"/>
@@ -1594,12 +1708,11 @@
       <w:szCs w:val="32"/>
     </w:rPr>
   </w:style>
-  <w:style w:type="character" w:customStyle="1" w:styleId="Cabealho2Carter">
-    <w:name w:val="Cabeçalho 2 Caráter"/>
+  <w:style w:type="character" w:customStyle="1" w:styleId="Ttulo2Carter">
+    <w:name w:val="Título 2 Caráter"/>
     <w:basedOn w:val="Tipodeletrapredefinidodopargrafo"/>
-    <w:link w:val="Cabealho2"/>
+    <w:link w:val="Ttulo2"/>
     <w:uiPriority w:val="9"/>
-    <w:semiHidden/>
     <w:rsid w:val="007D325B"/>
     <w:rPr>
       <w:rFonts w:asciiTheme="majorHAnsi" w:eastAsiaTheme="majorEastAsia" w:hAnsiTheme="majorHAnsi" w:cstheme="majorBidi"/>

</xml_diff>